<commit_message>
feat(tasks): change tasks text
</commit_message>
<xml_diff>
--- a/Odd vars.docx
+++ b/Odd vars.docx
@@ -1,6 +1,6 @@
 
 <file path=word/document.xml><?xml version="1.0" encoding="utf-8"?>
-<w:document xmlns:wpc="http://schemas.microsoft.com/office/word/2010/wordprocessingCanvas" xmlns:cx="http://schemas.microsoft.com/office/drawing/2014/chartex" xmlns:cx1="http://schemas.microsoft.com/office/drawing/2015/9/8/chartex" xmlns:cx2="http://schemas.microsoft.com/office/drawing/2015/10/21/chartex" xmlns:cx3="http://schemas.microsoft.com/office/drawing/2016/5/9/chartex" xmlns:cx4="http://schemas.microsoft.com/office/drawing/2016/5/10/chartex" xmlns:cx5="http://schemas.microsoft.com/office/drawing/2016/5/11/chartex" xmlns:cx6="http://schemas.microsoft.com/office/drawing/2016/5/12/chartex" xmlns:cx7="http://schemas.microsoft.com/office/drawing/2016/5/13/chartex" xmlns:cx8="http://schemas.microsoft.com/office/drawing/2016/5/14/chartex" xmlns:mc="http://schemas.openxmlformats.org/markup-compatibility/2006" xmlns:aink="http://schemas.microsoft.com/office/drawing/2016/ink" xmlns:am3d="http://schemas.microsoft.com/office/drawing/2017/model3d" xmlns:o="urn:schemas-microsoft-com:office:office" xmlns:oel="http://schemas.microsoft.com/office/2019/extlst" xmlns:r="http://schemas.openxmlformats.org/officeDocument/2006/relationships" xmlns:m="http://schemas.openxmlformats.org/officeDocument/2006/math" xmlns:v="urn:schemas-microsoft-com:vml" xmlns:wp14="http://schemas.microsoft.com/office/word/2010/wordprocessingDrawing" xmlns:wp="http://schemas.openxmlformats.org/drawingml/2006/wordprocessingDrawing" xmlns:w10="urn:schemas-microsoft-com:office:word" xmlns:w="http://schemas.openxmlformats.org/wordprocessingml/2006/main" xmlns:w14="http://schemas.microsoft.com/office/word/2010/wordml" xmlns:w15="http://schemas.microsoft.com/office/word/2012/wordml" xmlns:w16cex="http://schemas.microsoft.com/office/word/2018/wordml/cex" xmlns:w16cid="http://schemas.microsoft.com/office/word/2016/wordml/cid" xmlns:w16="http://schemas.microsoft.com/office/word/2018/wordml" xmlns:w16du="http://schemas.microsoft.com/office/word/2023/wordml/word16du" xmlns:w16sdtdh="http://schemas.microsoft.com/office/word/2020/wordml/sdtdatahash" xmlns:w16se="http://schemas.microsoft.com/office/word/2015/wordml/symex" xmlns:wpg="http://schemas.microsoft.com/office/word/2010/wordprocessingGroup" xmlns:wpi="http://schemas.microsoft.com/office/word/2010/wordprocessingInk" xmlns:wne="http://schemas.microsoft.com/office/word/2006/wordml" xmlns:wps="http://schemas.microsoft.com/office/word/2010/wordprocessingShape" mc:Ignorable="w14 w15 w16se w16cid w16 w16cex w16sdtdh w16du wp14">
+<w:document xmlns:wpc="http://schemas.microsoft.com/office/word/2010/wordprocessingCanvas" xmlns:cx="http://schemas.microsoft.com/office/drawing/2014/chartex" xmlns:mc="http://schemas.openxmlformats.org/markup-compatibility/2006" xmlns:o="urn:schemas-microsoft-com:office:office" xmlns:r="http://schemas.openxmlformats.org/officeDocument/2006/relationships" xmlns:m="http://schemas.openxmlformats.org/officeDocument/2006/math" xmlns:v="urn:schemas-microsoft-com:vml" xmlns:wp14="http://schemas.microsoft.com/office/word/2010/wordprocessingDrawing" xmlns:wp="http://schemas.openxmlformats.org/drawingml/2006/wordprocessingDrawing" xmlns:w10="urn:schemas-microsoft-com:office:word" xmlns:w="http://schemas.openxmlformats.org/wordprocessingml/2006/main" xmlns:w14="http://schemas.microsoft.com/office/word/2010/wordml" xmlns:w15="http://schemas.microsoft.com/office/word/2012/wordml" xmlns:w16se="http://schemas.microsoft.com/office/word/2015/wordml/symex" xmlns:wpg="http://schemas.microsoft.com/office/word/2010/wordprocessingGroup" xmlns:wpi="http://schemas.microsoft.com/office/word/2010/wordprocessingInk" xmlns:wne="http://schemas.microsoft.com/office/word/2006/wordml" xmlns:wps="http://schemas.microsoft.com/office/word/2010/wordprocessingShape" mc:Ignorable="w14 w15 w16se wp14">
   <w:body>
     <w:p>
       <w:pPr>
@@ -1039,13 +1039,7 @@
               <w:rPr>
                 <w:lang w:val="en-US"/>
               </w:rPr>
-              <w:t>-</w:t>
-            </w:r>
-            <w:r>
-              <w:rPr>
-                <w:lang w:val="en-US"/>
-              </w:rPr>
-              <w:t>5</w:t>
+              <w:t>-5</w:t>
             </w:r>
           </w:p>
         </w:tc>
@@ -1148,13 +1142,7 @@
               <w:rPr>
                 <w:lang w:val="en-US"/>
               </w:rPr>
-              <w:t>0,</w:t>
-            </w:r>
-            <w:r>
-              <w:rPr>
-                <w:lang w:val="en-US"/>
-              </w:rPr>
-              <w:t>1</w:t>
+              <w:t>0,1</w:t>
             </w:r>
           </w:p>
         </w:tc>
@@ -1303,13 +1291,7 @@
               <w:rPr>
                 <w:lang w:val="en-US"/>
               </w:rPr>
-              <w:t>0,</w:t>
-            </w:r>
-            <w:r>
-              <w:rPr>
-                <w:lang w:val="en-US"/>
-              </w:rPr>
-              <w:t>3</w:t>
+              <w:t>0,3</w:t>
             </w:r>
           </w:p>
         </w:tc>
@@ -1327,13 +1309,7 @@
               <w:rPr>
                 <w:lang w:val="en-US"/>
               </w:rPr>
-              <w:t>0,</w:t>
-            </w:r>
-            <w:r>
-              <w:rPr>
-                <w:lang w:val="en-US"/>
-              </w:rPr>
-              <w:t>7</w:t>
+              <w:t>0,7</w:t>
             </w:r>
           </w:p>
         </w:tc>
@@ -1376,8 +1352,27 @@
         <w:t xml:space="preserve">1. </w:t>
       </w:r>
       <w:r>
-        <w:t>Дана функция распределения F(x) непрерывной случайной величины X. Требуется: 1) найти плотность вероятности f(x); 2) построить графики F(x) и f(x); 3) найти M(X), D(X), (Х); 4) найти Р(</w:t>
-      </w:r>
+        <w:t>Дана функция распределения F(x) непрерывной случайной величины X. Требуется: 1) найти плотность вероятности f(x); 2) построить графики F(x) и f(x); 3) найти M(X), D(X),</w:t>
+      </w:r>
+      <w:bookmarkStart w:id="1" w:name="_GoBack"/>
+      <w:bookmarkEnd w:id="1"/>
+      <w:r>
+        <w:t xml:space="preserve"> </w:t>
+      </w:r>
+      <w:r>
+        <w:rPr>
+          <w:rFonts w:cs="Arial"/>
+        </w:rPr>
+        <w:t>σ</w:t>
+      </w:r>
+      <w:r>
+        <w:t xml:space="preserve">(Х); 4) найти </w:t>
+      </w:r>
+      <w:proofErr w:type="gramStart"/>
+      <w:r>
+        <w:t>Р(</w:t>
+      </w:r>
+      <w:proofErr w:type="gramEnd"/>
       <w:r>
         <w:rPr>
           <w:rFonts w:cs="Arial"/>
@@ -1777,7 +1772,13 @@
           <w:rFonts w:eastAsiaTheme="minorEastAsia" w:cs="Arial"/>
           <w:lang w:val="en-US"/>
         </w:rPr>
-        <w:t>x^2</w:t>
+        <w:t>x</w:t>
+      </w:r>
+      <w:r>
+        <w:rPr>
+          <w:rFonts w:eastAsiaTheme="minorEastAsia" w:cs="Arial"/>
+        </w:rPr>
+        <w:t>^2</w:t>
       </w:r>
       <w:r>
         <w:rPr>
@@ -1790,19 +1791,19 @@
           <w:rFonts w:eastAsiaTheme="minorEastAsia" w:cs="Arial"/>
           <w:lang w:val="en-US"/>
         </w:rPr>
-        <w:t>x^2</w:t>
-      </w:r>
-      <w:r>
-        <w:rPr>
-          <w:rFonts w:eastAsiaTheme="minorEastAsia" w:cs="Arial"/>
-        </w:rPr>
-        <w:t>/</w:t>
-      </w:r>
-      <w:r>
-        <w:rPr>
-          <w:rFonts w:eastAsiaTheme="minorEastAsia" w:cs="Arial"/>
-        </w:rPr>
-        <w:t>8), 0&lt;</w:t>
+        <w:t>x</w:t>
+      </w:r>
+      <w:r>
+        <w:rPr>
+          <w:rFonts w:eastAsiaTheme="minorEastAsia" w:cs="Arial"/>
+        </w:rPr>
+        <w:t>^2</w:t>
+      </w:r>
+      <w:r>
+        <w:rPr>
+          <w:rFonts w:eastAsiaTheme="minorEastAsia" w:cs="Arial"/>
+        </w:rPr>
+        <w:t>/8), 0&lt;</w:t>
       </w:r>
       <w:r>
         <w:rPr>
@@ -1978,21 +1979,7 @@
                     <w:rFonts w:ascii="Cambria Math" w:hAnsi="Cambria Math" w:cs="Arial"/>
                     <w:lang w:val="en-US"/>
                   </w:rPr>
-                  <m:t>0, x</m:t>
-                </m:r>
-                <m:r>
-                  <w:rPr>
-                    <w:rFonts w:ascii="Cambria Math" w:hAnsi="Cambria Math" w:cs="Arial"/>
-                    <w:lang w:val="en-US"/>
-                  </w:rPr>
-                  <m:t>≤</m:t>
-                </m:r>
-                <m:r>
-                  <w:rPr>
-                    <w:rFonts w:ascii="Cambria Math" w:hAnsi="Cambria Math" w:cs="Arial"/>
-                    <w:lang w:val="en-US"/>
-                  </w:rPr>
-                  <m:t>-</m:t>
+                  <m:t>0, x≤-</m:t>
                 </m:r>
                 <m:f>
                   <m:fPr>
@@ -2125,14 +2112,7 @@
                     <w:rFonts w:ascii="Cambria Math" w:hAnsi="Cambria Math" w:cs="Arial"/>
                     <w:lang w:val="en-US"/>
                   </w:rPr>
-                  <m:t xml:space="preserve">, </m:t>
-                </m:r>
-                <m:r>
-                  <w:rPr>
-                    <w:rFonts w:ascii="Cambria Math" w:hAnsi="Cambria Math" w:cs="Arial"/>
-                    <w:lang w:val="en-US"/>
-                  </w:rPr>
-                  <m:t>-</m:t>
+                  <m:t>, -</m:t>
                 </m:r>
                 <m:f>
                   <m:fPr>
@@ -2375,63 +2355,94 @@
           <w:rFonts w:eastAsiaTheme="minorEastAsia" w:cs="Arial"/>
           <w:lang w:val="en-US"/>
         </w:rPr>
+        <w:t>2)/2&lt;x≤</w:t>
+      </w:r>
+      <w:r>
+        <w:rPr>
+          <w:rFonts w:eastAsiaTheme="minorEastAsia" w:cs="Arial"/>
+          <w:lang w:val="en-US"/>
+        </w:rPr>
+        <w:t xml:space="preserve"> </w:t>
+      </w:r>
+      <w:r>
+        <w:rPr>
+          <w:rFonts w:eastAsiaTheme="minorEastAsia" w:cs="Arial"/>
+          <w:lang w:val="en-US"/>
+        </w:rPr>
+        <w:t>sqrt(2)/2</w:t>
+      </w:r>
+    </w:p>
+    <w:p>
+      <w:pPr>
+        <w:rPr>
+          <w:rFonts w:eastAsiaTheme="minorEastAsia" w:cs="Arial"/>
+        </w:rPr>
+      </w:pPr>
+      <w:r>
+        <w:rPr>
+          <w:rFonts w:eastAsiaTheme="minorEastAsia" w:cs="Arial"/>
+          <w:lang w:val="en-US"/>
+        </w:rPr>
+        <w:t>f</w:t>
+      </w:r>
+      <w:r>
+        <w:rPr>
+          <w:rFonts w:eastAsiaTheme="minorEastAsia" w:cs="Arial"/>
+        </w:rPr>
+        <w:t>(</w:t>
+      </w:r>
+      <w:r>
+        <w:rPr>
+          <w:rFonts w:eastAsiaTheme="minorEastAsia" w:cs="Arial"/>
+          <w:lang w:val="en-US"/>
+        </w:rPr>
+        <w:t>x</w:t>
+      </w:r>
+      <w:r>
+        <w:rPr>
+          <w:rFonts w:eastAsiaTheme="minorEastAsia" w:cs="Arial"/>
+        </w:rPr>
+        <w:t xml:space="preserve">) = 0, </w:t>
+      </w:r>
+      <w:r>
+        <w:rPr>
+          <w:rFonts w:eastAsiaTheme="minorEastAsia" w:cs="Arial"/>
+          <w:lang w:val="en-US"/>
+        </w:rPr>
+        <w:t>x</w:t>
+      </w:r>
+      <w:r>
+        <w:rPr>
+          <w:rFonts w:eastAsiaTheme="minorEastAsia" w:cs="Arial"/>
+        </w:rPr>
+        <w:t>&gt;</w:t>
+      </w:r>
+      <w:proofErr w:type="spellStart"/>
+      <w:proofErr w:type="gramStart"/>
+      <w:r>
+        <w:rPr>
+          <w:rFonts w:eastAsiaTheme="minorEastAsia" w:cs="Arial"/>
+          <w:lang w:val="en-US"/>
+        </w:rPr>
+        <w:t>sqrt</w:t>
+      </w:r>
+      <w:proofErr w:type="spellEnd"/>
+      <w:r>
+        <w:rPr>
+          <w:rFonts w:eastAsiaTheme="minorEastAsia" w:cs="Arial"/>
+        </w:rPr>
+        <w:t>(</w:t>
+      </w:r>
+      <w:proofErr w:type="gramEnd"/>
+      <w:r>
+        <w:rPr>
+          <w:rFonts w:eastAsiaTheme="minorEastAsia" w:cs="Arial"/>
+        </w:rPr>
         <w:t>2)/2</w:t>
       </w:r>
-      <w:r>
-        <w:rPr>
-          <w:rFonts w:eastAsiaTheme="minorEastAsia" w:cs="Arial"/>
-          <w:lang w:val="en-US"/>
-        </w:rPr>
-        <w:t>&lt;x≤</w:t>
-      </w:r>
-      <w:r>
-        <w:rPr>
-          <w:rFonts w:eastAsiaTheme="minorEastAsia" w:cs="Arial"/>
-          <w:lang w:val="en-US"/>
-        </w:rPr>
-        <w:t xml:space="preserve"> </w:t>
-      </w:r>
-      <w:r>
-        <w:rPr>
-          <w:rFonts w:eastAsiaTheme="minorEastAsia" w:cs="Arial"/>
-          <w:lang w:val="en-US"/>
-        </w:rPr>
-        <w:t>sqrt(2)/2</w:t>
-      </w:r>
-    </w:p>
-    <w:p>
-      <w:pPr>
-        <w:rPr>
-          <w:rFonts w:eastAsiaTheme="minorEastAsia" w:cs="Arial"/>
-          <w:lang w:val="en-US"/>
-        </w:rPr>
-      </w:pPr>
-      <w:r>
-        <w:rPr>
-          <w:rFonts w:eastAsiaTheme="minorEastAsia" w:cs="Arial"/>
-          <w:lang w:val="en-US"/>
-        </w:rPr>
-        <w:t>f(x) = 0, x&gt;</w:t>
-      </w:r>
-      <w:proofErr w:type="gramStart"/>
-      <w:r>
-        <w:rPr>
-          <w:rFonts w:eastAsiaTheme="minorEastAsia" w:cs="Arial"/>
-          <w:lang w:val="en-US"/>
-        </w:rPr>
-        <w:t>sqrt(</w:t>
-      </w:r>
-      <w:proofErr w:type="gramEnd"/>
-      <w:r>
-        <w:rPr>
-          <w:rFonts w:eastAsiaTheme="minorEastAsia" w:cs="Arial"/>
-          <w:lang w:val="en-US"/>
-        </w:rPr>
-        <w:t>2)/2</w:t>
-      </w:r>
-    </w:p>
-    <w:p>
-      <w:bookmarkStart w:id="1" w:name="_Hlk166251399"/>
+    </w:p>
+    <w:p>
+      <w:bookmarkStart w:id="2" w:name="_Hlk166251399"/>
       <w:r>
         <w:rPr>
           <w:rFonts w:eastAsiaTheme="minorEastAsia" w:cs="Arial"/>
@@ -2439,15 +2450,7 @@
         <w:t xml:space="preserve">3. </w:t>
       </w:r>
       <w:r>
-        <w:t xml:space="preserve">Дана плотность вероятности f(x) непрерывной </w:t>
-      </w:r>
-      <w:proofErr w:type="gramStart"/>
-      <w:r>
-        <w:t>случай# ной</w:t>
-      </w:r>
-      <w:proofErr w:type="gramEnd"/>
-      <w:r>
-        <w:t xml:space="preserve"> величины X, имеющая две ненулевые составляющие формулы. Требуется: 1) проверить свойство </w:t>
+        <w:t xml:space="preserve">Дана плотность вероятности f(x) непрерывной случай# ной величины X, имеющая две ненулевые составляющие формулы. Требуется: 1) проверить свойство </w:t>
       </w:r>
       <m:oMath>
         <m:nary>
@@ -2563,10 +2566,7 @@
         <w:t xml:space="preserve">; 5) найти М(Х), D(X), </w:t>
       </w:r>
       <w:r>
-        <w:t>σ</w:t>
-      </w:r>
-      <w:r>
-        <w:t>(</w:t>
+        <w:t>σ(</w:t>
       </w:r>
       <w:r>
         <w:rPr>
@@ -2658,19 +2658,7 @@
                   <w:rPr>
                     <w:rFonts w:ascii="Cambria Math" w:hAnsi="Cambria Math" w:cs="Arial"/>
                   </w:rPr>
-                  <m:t>≤</m:t>
-                </m:r>
-                <m:r>
-                  <w:rPr>
-                    <w:rFonts w:ascii="Cambria Math" w:hAnsi="Cambria Math" w:cs="Arial"/>
-                  </w:rPr>
-                  <m:t>-</m:t>
-                </m:r>
-                <m:r>
-                  <w:rPr>
-                    <w:rFonts w:ascii="Cambria Math" w:hAnsi="Cambria Math" w:cs="Arial"/>
-                  </w:rPr>
-                  <m:t>2</m:t>
+                  <m:t>≤-2</m:t>
                 </m:r>
               </m:e>
               <m:e>
@@ -2718,25 +2706,7 @@
                   <w:rPr>
                     <w:rFonts w:ascii="Cambria Math" w:hAnsi="Cambria Math" w:cs="Arial"/>
                   </w:rPr>
-                  <m:t>+2)</m:t>
-                </m:r>
-                <m:r>
-                  <w:rPr>
-                    <w:rFonts w:ascii="Cambria Math" w:hAnsi="Cambria Math" w:cs="Arial"/>
-                  </w:rPr>
-                  <m:t xml:space="preserve">, </m:t>
-                </m:r>
-                <m:r>
-                  <w:rPr>
-                    <w:rFonts w:ascii="Cambria Math" w:hAnsi="Cambria Math" w:cs="Arial"/>
-                  </w:rPr>
-                  <m:t>2</m:t>
-                </m:r>
-                <m:r>
-                  <w:rPr>
-                    <w:rFonts w:ascii="Cambria Math" w:hAnsi="Cambria Math" w:cs="Arial"/>
-                  </w:rPr>
-                  <m:t>&lt;</m:t>
+                  <m:t>+2), 2&lt;</m:t>
                 </m:r>
                 <m:r>
                   <w:rPr>
@@ -2749,13 +2719,7 @@
                   <w:rPr>
                     <w:rFonts w:ascii="Cambria Math" w:hAnsi="Cambria Math" w:cs="Arial"/>
                   </w:rPr>
-                  <m:t>≤</m:t>
-                </m:r>
-                <m:r>
-                  <w:rPr>
-                    <w:rFonts w:ascii="Cambria Math" w:hAnsi="Cambria Math" w:cs="Arial"/>
-                  </w:rPr>
-                  <m:t>2</m:t>
+                  <m:t>≤2</m:t>
                 </m:r>
               </m:e>
               <m:e>
@@ -2928,7 +2892,6 @@
       <w:pPr>
         <w:rPr>
           <w:rFonts w:eastAsiaTheme="minorEastAsia" w:cs="Arial"/>
-          <w:lang w:val="en-US"/>
         </w:rPr>
       </w:pPr>
       <w:r>
@@ -2936,26 +2899,49 @@
           <w:rFonts w:eastAsiaTheme="minorEastAsia" w:cs="Arial"/>
           <w:lang w:val="en-US"/>
         </w:rPr>
-        <w:t>f(x) = 0, x</w:t>
-      </w:r>
-      <w:r>
-        <w:rPr>
-          <w:rFonts w:eastAsiaTheme="minorEastAsia" w:cs="Arial"/>
-          <w:lang w:val="en-US"/>
+        <w:t>f</w:t>
+      </w:r>
+      <w:r>
+        <w:rPr>
+          <w:rFonts w:eastAsiaTheme="minorEastAsia" w:cs="Arial"/>
+        </w:rPr>
+        <w:t>(</w:t>
+      </w:r>
+      <w:r>
+        <w:rPr>
+          <w:rFonts w:eastAsiaTheme="minorEastAsia" w:cs="Arial"/>
+          <w:lang w:val="en-US"/>
+        </w:rPr>
+        <w:t>x</w:t>
+      </w:r>
+      <w:r>
+        <w:rPr>
+          <w:rFonts w:eastAsiaTheme="minorEastAsia" w:cs="Arial"/>
+        </w:rPr>
+        <w:t xml:space="preserve">) = 0, </w:t>
+      </w:r>
+      <w:r>
+        <w:rPr>
+          <w:rFonts w:eastAsiaTheme="minorEastAsia" w:cs="Arial"/>
+          <w:lang w:val="en-US"/>
+        </w:rPr>
+        <w:t>x</w:t>
+      </w:r>
+      <w:r>
+        <w:rPr>
+          <w:rFonts w:eastAsiaTheme="minorEastAsia" w:cs="Arial"/>
         </w:rPr>
         <w:t>≤</w:t>
       </w:r>
       <w:r>
         <w:rPr>
           <w:rFonts w:eastAsiaTheme="minorEastAsia" w:cs="Arial"/>
-          <w:lang w:val="en-US"/>
         </w:rPr>
         <w:t>-</w:t>
       </w:r>
       <w:r>
         <w:rPr>
           <w:rFonts w:eastAsiaTheme="minorEastAsia" w:cs="Arial"/>
-          <w:lang w:val="en-US"/>
         </w:rPr>
         <w:t>2</w:t>
       </w:r>
@@ -2964,7 +2950,6 @@
       <w:pPr>
         <w:rPr>
           <w:rFonts w:eastAsiaTheme="minorEastAsia" w:cs="Arial"/>
-          <w:lang w:val="en-US"/>
         </w:rPr>
       </w:pPr>
       <w:r>
@@ -2972,167 +2957,225 @@
           <w:rFonts w:eastAsiaTheme="minorEastAsia" w:cs="Arial"/>
           <w:lang w:val="en-US"/>
         </w:rPr>
-        <w:t xml:space="preserve">f(x) = </w:t>
-      </w:r>
-      <w:r>
-        <w:rPr>
-          <w:rFonts w:eastAsiaTheme="minorEastAsia" w:cs="Arial"/>
-          <w:lang w:val="en-US"/>
-        </w:rPr>
-        <w:t>3/32(x+2)</w:t>
-      </w:r>
-      <w:r>
-        <w:rPr>
-          <w:rFonts w:eastAsiaTheme="minorEastAsia" w:cs="Arial"/>
-          <w:lang w:val="en-US"/>
-        </w:rPr>
-        <w:t>, -</w:t>
-      </w:r>
-      <w:r>
-        <w:rPr>
-          <w:rFonts w:eastAsiaTheme="minorEastAsia" w:cs="Arial"/>
-          <w:lang w:val="en-US"/>
-        </w:rPr>
-        <w:t xml:space="preserve"> </w:t>
-      </w:r>
-      <w:r>
-        <w:rPr>
-          <w:rFonts w:eastAsiaTheme="minorEastAsia" w:cs="Arial"/>
-          <w:lang w:val="en-US"/>
-        </w:rPr>
-        <w:t>2&lt;x</w:t>
-      </w:r>
-      <w:bookmarkStart w:id="2" w:name="_Hlk166251440"/>
-      <w:r>
-        <w:rPr>
-          <w:rFonts w:eastAsiaTheme="minorEastAsia" w:cs="Arial"/>
-          <w:lang w:val="en-US"/>
+        <w:t>f</w:t>
+      </w:r>
+      <w:r>
+        <w:rPr>
+          <w:rFonts w:eastAsiaTheme="minorEastAsia" w:cs="Arial"/>
+        </w:rPr>
+        <w:t>(</w:t>
+      </w:r>
+      <w:r>
+        <w:rPr>
+          <w:rFonts w:eastAsiaTheme="minorEastAsia" w:cs="Arial"/>
+          <w:lang w:val="en-US"/>
+        </w:rPr>
+        <w:t>x</w:t>
+      </w:r>
+      <w:r>
+        <w:rPr>
+          <w:rFonts w:eastAsiaTheme="minorEastAsia" w:cs="Arial"/>
+        </w:rPr>
+        <w:t xml:space="preserve">) = </w:t>
+      </w:r>
+      <w:r>
+        <w:rPr>
+          <w:rFonts w:eastAsiaTheme="minorEastAsia" w:cs="Arial"/>
+        </w:rPr>
+        <w:t>3/32(</w:t>
+      </w:r>
+      <w:r>
+        <w:rPr>
+          <w:rFonts w:eastAsiaTheme="minorEastAsia" w:cs="Arial"/>
+          <w:lang w:val="en-US"/>
+        </w:rPr>
+        <w:t>x</w:t>
+      </w:r>
+      <w:r>
+        <w:rPr>
+          <w:rFonts w:eastAsiaTheme="minorEastAsia" w:cs="Arial"/>
+        </w:rPr>
+        <w:t>+2)</w:t>
+      </w:r>
+      <w:r>
+        <w:rPr>
+          <w:rFonts w:eastAsiaTheme="minorEastAsia" w:cs="Arial"/>
+        </w:rPr>
+        <w:t>, - 2&lt;</w:t>
+      </w:r>
+      <w:r>
+        <w:rPr>
+          <w:rFonts w:eastAsiaTheme="minorEastAsia" w:cs="Arial"/>
+          <w:lang w:val="en-US"/>
+        </w:rPr>
+        <w:t>x</w:t>
+      </w:r>
+      <w:bookmarkStart w:id="3" w:name="_Hlk166251440"/>
+      <w:r>
+        <w:rPr>
+          <w:rFonts w:eastAsiaTheme="minorEastAsia" w:cs="Arial"/>
         </w:rPr>
         <w:t>≤</w:t>
       </w:r>
+      <w:bookmarkEnd w:id="3"/>
+      <w:r>
+        <w:rPr>
+          <w:rFonts w:eastAsiaTheme="minorEastAsia" w:cs="Arial"/>
+        </w:rPr>
+        <w:t xml:space="preserve"> 2</w:t>
+      </w:r>
+    </w:p>
+    <w:p>
+      <w:pPr>
+        <w:rPr>
+          <w:rFonts w:eastAsiaTheme="minorEastAsia" w:cs="Arial"/>
+        </w:rPr>
+      </w:pPr>
+      <w:r>
+        <w:rPr>
+          <w:rFonts w:eastAsiaTheme="minorEastAsia" w:cs="Arial"/>
+          <w:lang w:val="en-US"/>
+        </w:rPr>
+        <w:t>f</w:t>
+      </w:r>
+      <w:r>
+        <w:rPr>
+          <w:rFonts w:eastAsiaTheme="minorEastAsia" w:cs="Arial"/>
+        </w:rPr>
+        <w:t>(</w:t>
+      </w:r>
+      <w:r>
+        <w:rPr>
+          <w:rFonts w:eastAsiaTheme="minorEastAsia" w:cs="Arial"/>
+          <w:lang w:val="en-US"/>
+        </w:rPr>
+        <w:t>x</w:t>
+      </w:r>
+      <w:r>
+        <w:rPr>
+          <w:rFonts w:eastAsiaTheme="minorEastAsia" w:cs="Arial"/>
+        </w:rPr>
+        <w:t>) = 3/32(</w:t>
+      </w:r>
+      <w:r>
+        <w:rPr>
+          <w:rFonts w:eastAsiaTheme="minorEastAsia" w:cs="Arial"/>
+          <w:lang w:val="en-US"/>
+        </w:rPr>
+        <w:t>x</w:t>
+      </w:r>
+      <w:r>
+        <w:rPr>
+          <w:rFonts w:eastAsiaTheme="minorEastAsia" w:cs="Arial"/>
+        </w:rPr>
+        <w:t>-</w:t>
+      </w:r>
+      <w:proofErr w:type="gramStart"/>
+      <w:r>
+        <w:rPr>
+          <w:rFonts w:eastAsiaTheme="minorEastAsia" w:cs="Arial"/>
+        </w:rPr>
+        <w:t>4)^</w:t>
+      </w:r>
+      <w:proofErr w:type="gramEnd"/>
+      <w:r>
+        <w:rPr>
+          <w:rFonts w:eastAsiaTheme="minorEastAsia" w:cs="Arial"/>
+        </w:rPr>
+        <w:t>4, 2&lt;</w:t>
+      </w:r>
+      <w:r>
+        <w:rPr>
+          <w:rFonts w:eastAsiaTheme="minorEastAsia" w:cs="Arial"/>
+          <w:lang w:val="en-US"/>
+        </w:rPr>
+        <w:t>x</w:t>
+      </w:r>
+      <w:r>
+        <w:rPr>
+          <w:rFonts w:eastAsiaTheme="minorEastAsia" w:cs="Arial"/>
+        </w:rPr>
+        <w:t xml:space="preserve">≤ 4     </w:t>
+      </w:r>
+      <w:r>
+        <w:rPr>
+          <w:rFonts w:eastAsiaTheme="minorEastAsia" w:cs="Arial"/>
+          <w:lang w:val="en-US"/>
+        </w:rPr>
+        <w:t>α</w:t>
+      </w:r>
+      <w:r>
+        <w:rPr>
+          <w:rFonts w:eastAsiaTheme="minorEastAsia" w:cs="Arial"/>
+        </w:rPr>
+        <w:t xml:space="preserve">=-3, </w:t>
+      </w:r>
+      <w:r>
+        <w:rPr>
+          <w:rFonts w:eastAsiaTheme="minorEastAsia" w:cs="Arial"/>
+          <w:lang w:val="en-US"/>
+        </w:rPr>
+        <w:t>β</w:t>
+      </w:r>
+      <w:r>
+        <w:rPr>
+          <w:rFonts w:eastAsiaTheme="minorEastAsia" w:cs="Arial"/>
+        </w:rPr>
+        <w:t>=3</w:t>
+      </w:r>
+    </w:p>
+    <w:p>
+      <w:pPr>
+        <w:rPr>
+          <w:rFonts w:eastAsiaTheme="minorEastAsia" w:cs="Arial"/>
+        </w:rPr>
+      </w:pPr>
+      <w:r>
+        <w:rPr>
+          <w:rFonts w:eastAsiaTheme="minorEastAsia" w:cs="Arial"/>
+          <w:lang w:val="en-US"/>
+        </w:rPr>
+        <w:t>f</w:t>
+      </w:r>
+      <w:r>
+        <w:rPr>
+          <w:rFonts w:eastAsiaTheme="minorEastAsia" w:cs="Arial"/>
+        </w:rPr>
+        <w:t>(</w:t>
+      </w:r>
+      <w:r>
+        <w:rPr>
+          <w:rFonts w:eastAsiaTheme="minorEastAsia" w:cs="Arial"/>
+          <w:lang w:val="en-US"/>
+        </w:rPr>
+        <w:t>x</w:t>
+      </w:r>
+      <w:r>
+        <w:rPr>
+          <w:rFonts w:eastAsiaTheme="minorEastAsia" w:cs="Arial"/>
+        </w:rPr>
+        <w:t xml:space="preserve">) = 0, </w:t>
+      </w:r>
+      <w:r>
+        <w:rPr>
+          <w:rFonts w:eastAsiaTheme="minorEastAsia" w:cs="Arial"/>
+          <w:lang w:val="en-US"/>
+        </w:rPr>
+        <w:t>x</w:t>
+      </w:r>
+      <w:r>
+        <w:rPr>
+          <w:rFonts w:eastAsiaTheme="minorEastAsia" w:cs="Arial"/>
+        </w:rPr>
+        <w:t>&gt;</w:t>
+      </w:r>
+      <w:r>
+        <w:rPr>
+          <w:rFonts w:eastAsiaTheme="minorEastAsia" w:cs="Arial"/>
+        </w:rPr>
+        <w:t>4</w:t>
+      </w:r>
       <w:bookmarkEnd w:id="2"/>
-      <w:r>
-        <w:rPr>
-          <w:rFonts w:eastAsiaTheme="minorEastAsia" w:cs="Arial"/>
-          <w:lang w:val="en-US"/>
-        </w:rPr>
-        <w:t xml:space="preserve"> </w:t>
-      </w:r>
-      <w:r>
-        <w:rPr>
-          <w:rFonts w:eastAsiaTheme="minorEastAsia" w:cs="Arial"/>
-          <w:lang w:val="en-US"/>
-        </w:rPr>
-        <w:t>2</w:t>
-      </w:r>
-    </w:p>
-    <w:p>
-      <w:pPr>
-        <w:rPr>
-          <w:rFonts w:eastAsiaTheme="minorEastAsia" w:cs="Arial"/>
-          <w:lang w:val="en-US"/>
-        </w:rPr>
-      </w:pPr>
-      <w:r>
-        <w:rPr>
-          <w:rFonts w:eastAsiaTheme="minorEastAsia" w:cs="Arial"/>
-          <w:lang w:val="en-US"/>
-        </w:rPr>
-        <w:t xml:space="preserve">f(x) = </w:t>
-      </w:r>
-      <w:r>
-        <w:rPr>
-          <w:rFonts w:eastAsiaTheme="minorEastAsia" w:cs="Arial"/>
-          <w:lang w:val="en-US"/>
-        </w:rPr>
-        <w:t>3/32(x-</w:t>
-      </w:r>
-      <w:proofErr w:type="gramStart"/>
-      <w:r>
-        <w:rPr>
-          <w:rFonts w:eastAsiaTheme="minorEastAsia" w:cs="Arial"/>
-          <w:lang w:val="en-US"/>
-        </w:rPr>
-        <w:t>4)^</w:t>
-      </w:r>
-      <w:proofErr w:type="gramEnd"/>
-      <w:r>
-        <w:rPr>
-          <w:rFonts w:eastAsiaTheme="minorEastAsia" w:cs="Arial"/>
-          <w:lang w:val="en-US"/>
-        </w:rPr>
-        <w:t>4</w:t>
-      </w:r>
-      <w:r>
-        <w:rPr>
-          <w:rFonts w:eastAsiaTheme="minorEastAsia" w:cs="Arial"/>
-          <w:lang w:val="en-US"/>
-        </w:rPr>
-        <w:t>, 2&lt;x≤</w:t>
-      </w:r>
-      <w:r>
-        <w:rPr>
-          <w:rFonts w:eastAsiaTheme="minorEastAsia" w:cs="Arial"/>
-          <w:lang w:val="en-US"/>
-        </w:rPr>
-        <w:t xml:space="preserve"> </w:t>
-      </w:r>
-      <w:r>
-        <w:rPr>
-          <w:rFonts w:eastAsiaTheme="minorEastAsia" w:cs="Arial"/>
-          <w:lang w:val="en-US"/>
-        </w:rPr>
-        <w:t xml:space="preserve">4     </w:t>
-      </w:r>
-      <w:r>
-        <w:rPr>
-          <w:rFonts w:eastAsiaTheme="minorEastAsia" w:cs="Arial"/>
-          <w:lang w:val="en-US"/>
-        </w:rPr>
-        <w:t>α</w:t>
-      </w:r>
-      <w:r>
-        <w:rPr>
-          <w:rFonts w:eastAsiaTheme="minorEastAsia" w:cs="Arial"/>
-        </w:rPr>
-        <w:t xml:space="preserve">=-3, </w:t>
-      </w:r>
-      <w:r>
-        <w:rPr>
-          <w:rFonts w:eastAsiaTheme="minorEastAsia" w:cs="Arial"/>
-          <w:lang w:val="en-US"/>
-        </w:rPr>
-        <w:t>β</w:t>
-      </w:r>
-      <w:r>
-        <w:rPr>
-          <w:rFonts w:eastAsiaTheme="minorEastAsia" w:cs="Arial"/>
-        </w:rPr>
-        <w:t>=3</w:t>
-      </w:r>
-    </w:p>
-    <w:p>
-      <w:pPr>
-        <w:rPr>
-          <w:rFonts w:eastAsiaTheme="minorEastAsia" w:cs="Arial"/>
-          <w:lang w:val="en-US"/>
-        </w:rPr>
-      </w:pPr>
-      <w:r>
-        <w:rPr>
-          <w:rFonts w:eastAsiaTheme="minorEastAsia" w:cs="Arial"/>
-          <w:lang w:val="en-US"/>
-        </w:rPr>
-        <w:t>f(x) = 0, x&gt;</w:t>
-      </w:r>
-      <w:r>
-        <w:rPr>
-          <w:rFonts w:eastAsiaTheme="minorEastAsia" w:cs="Arial"/>
-          <w:lang w:val="en-US"/>
-        </w:rPr>
-        <w:t>4</w:t>
-      </w:r>
-      <w:bookmarkEnd w:id="1"/>
     </w:p>
     <w:p>
       <w:pPr>
@@ -3727,7 +3770,7 @@
 </file>
 
 <file path=word/styles.xml><?xml version="1.0" encoding="utf-8"?>
-<w:styles xmlns:mc="http://schemas.openxmlformats.org/markup-compatibility/2006" xmlns:r="http://schemas.openxmlformats.org/officeDocument/2006/relationships" xmlns:w="http://schemas.openxmlformats.org/wordprocessingml/2006/main" xmlns:w14="http://schemas.microsoft.com/office/word/2010/wordml" xmlns:w15="http://schemas.microsoft.com/office/word/2012/wordml" xmlns:w16cex="http://schemas.microsoft.com/office/word/2018/wordml/cex" xmlns:w16cid="http://schemas.microsoft.com/office/word/2016/wordml/cid" xmlns:w16="http://schemas.microsoft.com/office/word/2018/wordml" xmlns:w16du="http://schemas.microsoft.com/office/word/2023/wordml/word16du" xmlns:w16sdtdh="http://schemas.microsoft.com/office/word/2020/wordml/sdtdatahash" xmlns:w16se="http://schemas.microsoft.com/office/word/2015/wordml/symex" mc:Ignorable="w14 w15 w16se w16cid w16 w16cex w16sdtdh w16du">
+<w:styles xmlns:mc="http://schemas.openxmlformats.org/markup-compatibility/2006" xmlns:r="http://schemas.openxmlformats.org/officeDocument/2006/relationships" xmlns:w="http://schemas.openxmlformats.org/wordprocessingml/2006/main" xmlns:w14="http://schemas.microsoft.com/office/word/2010/wordml" xmlns:w15="http://schemas.microsoft.com/office/word/2012/wordml" xmlns:w16se="http://schemas.microsoft.com/office/word/2015/wordml/symex" mc:Ignorable="w14 w15 w16se">
   <w:docDefaults>
     <w:rPrDefault>
       <w:rPr>
@@ -3743,7 +3786,7 @@
       </w:pPr>
     </w:pPrDefault>
   </w:docDefaults>
-  <w:latentStyles w:defLockedState="0" w:defUIPriority="99" w:defSemiHidden="0" w:defUnhideWhenUsed="0" w:defQFormat="0" w:count="376">
+  <w:latentStyles w:defLockedState="0" w:defUIPriority="99" w:defSemiHidden="0" w:defUnhideWhenUsed="0" w:defQFormat="0" w:count="371">
     <w:lsdException w:name="Normal" w:uiPriority="0" w:qFormat="1"/>
     <w:lsdException w:name="heading 1" w:uiPriority="9" w:qFormat="1"/>
     <w:lsdException w:name="heading 2" w:semiHidden="1" w:uiPriority="9" w:unhideWhenUsed="1" w:qFormat="1"/>
@@ -4115,11 +4158,6 @@
     <w:lsdException w:name="List Table 5 Dark Accent 6" w:uiPriority="50"/>
     <w:lsdException w:name="List Table 6 Colorful Accent 6" w:uiPriority="51"/>
     <w:lsdException w:name="List Table 7 Colorful Accent 6" w:uiPriority="52"/>
-    <w:lsdException w:name="Mention" w:semiHidden="1" w:unhideWhenUsed="1"/>
-    <w:lsdException w:name="Smart Hyperlink" w:semiHidden="1" w:unhideWhenUsed="1"/>
-    <w:lsdException w:name="Hashtag" w:semiHidden="1" w:unhideWhenUsed="1"/>
-    <w:lsdException w:name="Unresolved Mention" w:semiHidden="1" w:unhideWhenUsed="1"/>
-    <w:lsdException w:name="Smart Link" w:semiHidden="1" w:unhideWhenUsed="1"/>
   </w:latentStyles>
   <w:style w:type="paragraph" w:default="1" w:styleId="a">
     <w:name w:val="Normal"/>

</xml_diff>